<commit_message>
practice_ chia nho cac tag
</commit_message>
<xml_diff>
--- a/front-end/framework-- - rest api.docx
+++ b/front-end/framework-- - rest api.docx
@@ -5130,6 +5130,14 @@
       </w:pPr>
       <w:r>
         <w:t>Túm lại: thay vì dùng method http bình thường: get/post lấy dữ liệu từ from . Ta dùng rest api</w:t>
+      </w:r>
+    </w:p>
+    <w:p>
+      <w:pPr>
+        <w:ind w:left="1440"/>
+      </w:pPr>
+      <w:r>
+        <w:t>+ tách riêng biệt front end với backend (frontend: ko cần sửa code bên trong khi chuyển qua backend, + 2 bên làm song song+ frontend: url giả chứa method ok)</w:t>
       </w:r>
       <w:bookmarkStart w:id="0" w:name="_GoBack"/>
       <w:bookmarkEnd w:id="0"/>
@@ -10444,7 +10452,7 @@
 </file>
 
 <file path=customXml/itemProps1.xml><?xml version="1.0" encoding="utf-8"?>
-<ds:datastoreItem xmlns:ds="http://schemas.openxmlformats.org/officeDocument/2006/customXml" ds:itemID="{5F4B3270-1A89-4BBF-BE86-869CEAC99E52}">
+<ds:datastoreItem xmlns:ds="http://schemas.openxmlformats.org/officeDocument/2006/customXml" ds:itemID="{432575FE-5A31-4876-BFD6-66EC4111CBDF}">
   <ds:schemaRefs>
     <ds:schemaRef ds:uri="http://schemas.openxmlformats.org/officeDocument/2006/bibliography"/>
   </ds:schemaRefs>

</xml_diff>